<commit_message>
some work on ISI stats CLIF
</commit_message>
<xml_diff>
--- a/Modeling/forumulas.docx
+++ b/Modeling/forumulas.docx
@@ -199,13 +199,7 @@
                 <w:rPr>
                   <w:rFonts w:ascii="Cambria Math" w:hAnsi="Cambria Math"/>
                 </w:rPr>
-                <m:t>d</m:t>
-              </m:r>
-              <m:r>
-                <w:rPr>
-                  <w:rFonts w:ascii="Cambria Math" w:hAnsi="Cambria Math"/>
-                </w:rPr>
-                <m:t>V</m:t>
+                <m:t>dV</m:t>
               </m:r>
             </m:num>
             <m:den>
@@ -240,8 +234,28 @@
                 <w:rPr>
                   <w:rFonts w:ascii="Cambria Math" w:hAnsi="Cambria Math"/>
                 </w:rPr>
-                <m:t>k∈{l,e,i}</m:t>
+                <m:t>k∈</m:t>
               </m:r>
+              <m:d>
+                <m:dPr>
+                  <m:begChr m:val="{"/>
+                  <m:endChr m:val="}"/>
+                  <m:ctrlPr>
+                    <w:rPr>
+                      <w:rFonts w:ascii="Cambria Math" w:hAnsi="Cambria Math"/>
+                      <w:i/>
+                    </w:rPr>
+                  </m:ctrlPr>
+                </m:dPr>
+                <m:e>
+                  <m:r>
+                    <w:rPr>
+                      <w:rFonts w:ascii="Cambria Math" w:hAnsi="Cambria Math"/>
+                    </w:rPr>
+                    <m:t>l,e,i</m:t>
+                  </m:r>
+                </m:e>
+              </m:d>
             </m:sub>
             <m:sup/>
             <m:e>
@@ -271,11 +285,83 @@
                   </m:r>
                 </m:sub>
               </m:sSub>
+              <m:d>
+                <m:dPr>
+                  <m:ctrlPr>
+                    <w:rPr>
+                      <w:rFonts w:ascii="Cambria Math" w:hAnsi="Cambria Math"/>
+                      <w:i/>
+                    </w:rPr>
+                  </m:ctrlPr>
+                </m:dPr>
+                <m:e>
+                  <m:r>
+                    <w:rPr>
+                      <w:rFonts w:ascii="Cambria Math" w:hAnsi="Cambria Math"/>
+                    </w:rPr>
+                    <m:t>V-</m:t>
+                  </m:r>
+                  <m:sSub>
+                    <m:sSubPr>
+                      <m:ctrlPr>
+                        <w:rPr>
+                          <w:rFonts w:ascii="Cambria Math" w:hAnsi="Cambria Math"/>
+                          <w:i/>
+                        </w:rPr>
+                      </m:ctrlPr>
+                    </m:sSubPr>
+                    <m:e>
+                      <m:r>
+                        <w:rPr>
+                          <w:rFonts w:ascii="Cambria Math" w:hAnsi="Cambria Math"/>
+                        </w:rPr>
+                        <m:t>E</m:t>
+                      </m:r>
+                    </m:e>
+                    <m:sub>
+                      <m:r>
+                        <w:rPr>
+                          <w:rFonts w:ascii="Cambria Math" w:hAnsi="Cambria Math"/>
+                        </w:rPr>
+                        <m:t>k</m:t>
+                      </m:r>
+                    </m:sub>
+                  </m:sSub>
+                </m:e>
+              </m:d>
+            </m:e>
+          </m:nary>
+          <m:r>
+            <w:rPr>
+              <w:rFonts w:ascii="Cambria Math" w:hAnsi="Cambria Math"/>
+            </w:rPr>
+            <w:br/>
+          </m:r>
+        </m:oMath>
+        <m:oMath>
+          <m:r>
+            <w:rPr>
+              <w:rFonts w:ascii="Cambria Math" w:hAnsi="Cambria Math"/>
+            </w:rPr>
+            <w:br/>
+          </m:r>
+        </m:oMath>
+        <m:oMath>
+          <m:f>
+            <m:fPr>
+              <m:ctrlPr>
+                <w:rPr>
+                  <w:rFonts w:ascii="Cambria Math" w:hAnsi="Cambria Math"/>
+                  <w:i/>
+                </w:rPr>
+              </m:ctrlPr>
+            </m:fPr>
+            <m:num>
               <m:r>
                 <w:rPr>
                   <w:rFonts w:ascii="Cambria Math" w:hAnsi="Cambria Math"/>
                 </w:rPr>
-                <m:t>(V-</m:t>
+                <m:t>d</m:t>
               </m:r>
               <m:sSub>
                 <m:sSubPr>
@@ -291,7 +377,7 @@
                     <w:rPr>
                       <w:rFonts w:ascii="Cambria Math" w:hAnsi="Cambria Math"/>
                     </w:rPr>
-                    <m:t>E</m:t>
+                    <m:t>g</m:t>
                   </m:r>
                 </m:e>
                 <m:sub>
@@ -299,27 +385,203 @@
                     <w:rPr>
                       <w:rFonts w:ascii="Cambria Math" w:hAnsi="Cambria Math"/>
                     </w:rPr>
-                    <m:t>k</m:t>
+                    <m:t>e/i</m:t>
                   </m:r>
                 </m:sub>
               </m:sSub>
+            </m:num>
+            <m:den>
               <m:r>
                 <w:rPr>
                   <w:rFonts w:ascii="Cambria Math" w:hAnsi="Cambria Math"/>
                 </w:rPr>
-                <m:t>)</m:t>
+                <m:t>dt</m:t>
+              </m:r>
+            </m:den>
+          </m:f>
+          <m:r>
+            <w:rPr>
+              <w:rFonts w:ascii="Cambria Math" w:hAnsi="Cambria Math"/>
+            </w:rPr>
+            <m:t>=-</m:t>
+          </m:r>
+          <m:f>
+            <m:fPr>
+              <m:ctrlPr>
+                <w:rPr>
+                  <w:rFonts w:ascii="Cambria Math" w:hAnsi="Cambria Math"/>
+                  <w:i/>
+                </w:rPr>
+              </m:ctrlPr>
+            </m:fPr>
+            <m:num>
+              <m:sSub>
+                <m:sSubPr>
+                  <m:ctrlPr>
+                    <w:rPr>
+                      <w:rFonts w:ascii="Cambria Math" w:hAnsi="Cambria Math"/>
+                      <w:i/>
+                    </w:rPr>
+                  </m:ctrlPr>
+                </m:sSubPr>
+                <m:e>
+                  <m:r>
+                    <w:rPr>
+                      <w:rFonts w:ascii="Cambria Math" w:hAnsi="Cambria Math"/>
+                    </w:rPr>
+                    <m:t>g</m:t>
+                  </m:r>
+                </m:e>
+                <m:sub>
+                  <m:r>
+                    <w:rPr>
+                      <w:rFonts w:ascii="Cambria Math" w:hAnsi="Cambria Math"/>
+                    </w:rPr>
+                    <m:t>e/i</m:t>
+                  </m:r>
+                </m:sub>
+              </m:sSub>
+            </m:num>
+            <m:den>
+              <m:sSub>
+                <m:sSubPr>
+                  <m:ctrlPr>
+                    <w:rPr>
+                      <w:rFonts w:ascii="Cambria Math" w:hAnsi="Cambria Math"/>
+                      <w:i/>
+                    </w:rPr>
+                  </m:ctrlPr>
+                </m:sSubPr>
+                <m:e>
+                  <m:r>
+                    <w:rPr>
+                      <w:rFonts w:ascii="Cambria Math" w:hAnsi="Cambria Math"/>
+                    </w:rPr>
+                    <m:t>τ</m:t>
+                  </m:r>
+                </m:e>
+                <m:sub>
+                  <m:r>
+                    <w:rPr>
+                      <w:rFonts w:ascii="Cambria Math" w:hAnsi="Cambria Math"/>
+                    </w:rPr>
+                    <m:t>e/i</m:t>
+                  </m:r>
+                </m:sub>
+              </m:sSub>
+            </m:den>
+          </m:f>
+          <m:r>
+            <w:rPr>
+              <w:rFonts w:ascii="Cambria Math" w:hAnsi="Cambria Math"/>
+            </w:rPr>
+            <m:t>+</m:t>
+          </m:r>
+          <m:sSub>
+            <m:sSubPr>
+              <m:ctrlPr>
+                <w:rPr>
+                  <w:rFonts w:ascii="Cambria Math" w:hAnsi="Cambria Math"/>
+                  <w:i/>
+                </w:rPr>
+              </m:ctrlPr>
+            </m:sSubPr>
+            <m:e>
+              <m:r>
+                <w:rPr>
+                  <w:rFonts w:ascii="Cambria Math" w:hAnsi="Cambria Math"/>
+                </w:rPr>
+                <m:t>w</m:t>
               </m:r>
             </m:e>
-          </m:nary>
+            <m:sub>
+              <m:r>
+                <w:rPr>
+                  <w:rFonts w:ascii="Cambria Math" w:hAnsi="Cambria Math"/>
+                </w:rPr>
+                <m:t>e/i</m:t>
+              </m:r>
+            </m:sub>
+          </m:sSub>
+          <m:r>
+            <w:rPr>
+              <w:rFonts w:ascii="Cambria Math" w:hAnsi="Cambria Math"/>
+            </w:rPr>
+            <m:t>δ(t-</m:t>
+          </m:r>
+          <m:sSub>
+            <m:sSubPr>
+              <m:ctrlPr>
+                <w:rPr>
+                  <w:rFonts w:ascii="Cambria Math" w:hAnsi="Cambria Math"/>
+                  <w:i/>
+                </w:rPr>
+              </m:ctrlPr>
+            </m:sSubPr>
+            <m:e>
+              <m:r>
+                <w:rPr>
+                  <w:rFonts w:ascii="Cambria Math" w:hAnsi="Cambria Math"/>
+                </w:rPr>
+                <m:t>t</m:t>
+              </m:r>
+            </m:e>
+            <m:sub>
+              <m:r>
+                <w:rPr>
+                  <w:rFonts w:ascii="Cambria Math" w:hAnsi="Cambria Math"/>
+                </w:rPr>
+                <m:t>e/i</m:t>
+              </m:r>
+            </m:sub>
+          </m:sSub>
+          <m:r>
+            <w:rPr>
+              <w:rFonts w:ascii="Cambria Math" w:hAnsi="Cambria Math"/>
+            </w:rPr>
+            <m:t>)</m:t>
+          </m:r>
+          <m:sSup>
+            <m:sSupPr>
+              <m:ctrlPr>
+                <w:rPr>
+                  <w:rFonts w:ascii="Cambria Math" w:hAnsi="Cambria Math"/>
+                  <w:i/>
+                </w:rPr>
+              </m:ctrlPr>
+            </m:sSupPr>
+            <m:e>
+              <m:r>
+                <w:rPr>
+                  <w:rFonts w:ascii="Cambria Math" w:hAnsi="Cambria Math"/>
+                </w:rPr>
+                <m:t>dt</m:t>
+              </m:r>
+            </m:e>
+            <m:sup>
+              <m:r>
+                <w:rPr>
+                  <w:rFonts w:ascii="Cambria Math" w:hAnsi="Cambria Math"/>
+                </w:rPr>
+                <m:t>-1</m:t>
+              </m:r>
+            </m:sup>
+          </m:sSup>
         </m:oMath>
       </m:oMathPara>
     </w:p>
-    <w:p/>
+    <w:p>
+      <w:r>
+        <w:br/>
+      </w:r>
+    </w:p>
     <w:p/>
     <w:p>
       <w:bookmarkStart w:id="0" w:name="_GoBack"/>
       <w:bookmarkEnd w:id="0"/>
     </w:p>
+    <w:p/>
+    <w:p/>
     <w:sectPr>
       <w:pgSz w:w="12240" w:h="15840"/>
       <w:pgMar w:top="1440" w:right="1800" w:bottom="1440" w:left="1800" w:header="720" w:footer="720" w:gutter="0"/>

</xml_diff>